<commit_message>
Converted Milestone 3 doc to PDF
</commit_message>
<xml_diff>
--- a/Documentation/Milestones/PRJ381_Milestone 3.docx
+++ b/Documentation/Milestones/PRJ381_Milestone 3.docx
@@ -690,6 +690,15 @@
     </w:p>
     <w:sdt>
       <w:sdtPr>
+        <w:rPr>
+          <w:rFonts w:asciiTheme="minorHAnsi" w:eastAsiaTheme="minorHAnsi" w:hAnsiTheme="minorHAnsi" w:cstheme="minorBidi"/>
+          <w:color w:val="auto"/>
+          <w:kern w:val="2"/>
+          <w:sz w:val="22"/>
+          <w:szCs w:val="22"/>
+          <w:lang w:val="en-ZA"/>
+          <w14:ligatures w14:val="standardContextual"/>
+        </w:rPr>
         <w:id w:val="532549262"/>
         <w:docPartObj>
           <w:docPartGallery w:val="Table of Contents"/>
@@ -698,16 +707,9 @@
       </w:sdtPr>
       <w:sdtEndPr>
         <w:rPr>
-          <w:rFonts w:asciiTheme="minorHAnsi" w:eastAsiaTheme="minorHAnsi" w:hAnsiTheme="minorHAnsi" w:cstheme="minorBidi"/>
           <w:b/>
           <w:bCs/>
           <w:noProof/>
-          <w:color w:val="auto"/>
-          <w:kern w:val="2"/>
-          <w:sz w:val="22"/>
-          <w:szCs w:val="22"/>
-          <w:lang w:val="en-ZA"/>
-          <w14:ligatures w14:val="standardContextual"/>
         </w:rPr>
       </w:sdtEndPr>
       <w:sdtContent>
@@ -4001,6 +4003,7 @@
       </w:pPr>
       <w:bookmarkStart w:id="1" w:name="_Toc181389734"/>
       <w:r>
+        <w:lastRenderedPageBreak/>
         <w:t>Criterion 1: Knowledge of the Problem Domain</w:t>
       </w:r>
       <w:bookmarkEnd w:id="0"/>
@@ -4270,6 +4273,7 @@
         <w:rPr>
           <w:noProof/>
         </w:rPr>
+        <w:lastRenderedPageBreak/>
         <w:drawing>
           <wp:inline distT="0" distB="0" distL="0" distR="0" wp14:anchorId="3BCC5594" wp14:editId="53499286">
             <wp:extent cx="5731510" cy="5659120"/>
@@ -4336,6 +4340,7 @@
       </w:pPr>
       <w:bookmarkStart w:id="11" w:name="_Toc181389738"/>
       <w:r>
+        <w:lastRenderedPageBreak/>
         <w:t>Steps in script:</w:t>
       </w:r>
       <w:bookmarkEnd w:id="10"/>
@@ -4489,6 +4494,7 @@
       </w:pPr>
       <w:bookmarkStart w:id="13" w:name="_Toc181389739"/>
       <w:r>
+        <w:lastRenderedPageBreak/>
         <w:t>Split Data Script:</w:t>
       </w:r>
       <w:bookmarkEnd w:id="12"/>
@@ -4677,6 +4683,7 @@
       <w:bookmarkStart w:id="18" w:name="_Toc181388029"/>
       <w:bookmarkStart w:id="19" w:name="_Toc181389741"/>
       <w:r>
+        <w:lastRenderedPageBreak/>
         <w:t>Steps in this script:</w:t>
       </w:r>
       <w:bookmarkEnd w:id="17"/>
@@ -4932,6 +4939,7 @@
       </w:pPr>
       <w:bookmarkStart w:id="24" w:name="_Toc181389743"/>
       <w:r>
+        <w:lastRenderedPageBreak/>
         <w:t>Initial Preprocessing Script:</w:t>
       </w:r>
       <w:bookmarkEnd w:id="23"/>
@@ -5503,6 +5511,7 @@
       </w:pPr>
       <w:bookmarkStart w:id="32" w:name="_Toc181389746"/>
       <w:r>
+        <w:lastRenderedPageBreak/>
         <w:t>Criterion 2: Handling Complexities and Uncertainties</w:t>
       </w:r>
       <w:bookmarkEnd w:id="31"/>
@@ -5747,6 +5756,7 @@
       </w:pPr>
       <w:bookmarkStart w:id="34" w:name="_Toc181389747"/>
       <w:r>
+        <w:lastRenderedPageBreak/>
         <w:t>Second Iteration of the Model Training Script</w:t>
       </w:r>
       <w:r>
@@ -5833,6 +5843,7 @@
         <w:rPr>
           <w:noProof/>
         </w:rPr>
+        <w:lastRenderedPageBreak/>
         <w:drawing>
           <wp:inline distT="0" distB="0" distL="0" distR="0" wp14:anchorId="24C35ACC" wp14:editId="5A32AD9A">
             <wp:extent cx="5731510" cy="4723765"/>
@@ -5884,6 +5895,7 @@
         <w:rPr>
           <w:noProof/>
         </w:rPr>
+        <w:lastRenderedPageBreak/>
         <w:drawing>
           <wp:inline distT="0" distB="0" distL="0" distR="0" wp14:anchorId="66C2F9C4" wp14:editId="60F4D035">
             <wp:extent cx="4972744" cy="5029902"/>
@@ -6123,6 +6135,7 @@
         </w:numPr>
       </w:pPr>
       <w:r>
+        <w:lastRenderedPageBreak/>
         <w:t>In the second iteration we used prefetching so that the CPU can prepare the next batch while the GPU processes the current batch. This sped up the training time.</w:t>
       </w:r>
     </w:p>
@@ -6415,6 +6428,7 @@
       </w:pPr>
       <w:bookmarkStart w:id="40" w:name="_Toc181389749"/>
       <w:r>
+        <w:lastRenderedPageBreak/>
         <w:t>Results of the 2nd iteration:</w:t>
       </w:r>
       <w:bookmarkEnd w:id="38"/>
@@ -6533,6 +6547,7 @@
       </w:pPr>
       <w:bookmarkStart w:id="42" w:name="_Toc181389750"/>
       <w:r>
+        <w:lastRenderedPageBreak/>
         <w:t>Third Iteration of the Model Training Script:</w:t>
       </w:r>
       <w:bookmarkEnd w:id="41"/>
@@ -6606,6 +6621,7 @@
         <w:rPr>
           <w:noProof/>
         </w:rPr>
+        <w:lastRenderedPageBreak/>
         <w:drawing>
           <wp:inline distT="0" distB="0" distL="0" distR="0" wp14:anchorId="2008C491" wp14:editId="135701F6">
             <wp:extent cx="5731510" cy="6781800"/>
@@ -6741,6 +6757,7 @@
         </w:numPr>
       </w:pPr>
       <w:r>
+        <w:lastRenderedPageBreak/>
         <w:t>In the third iteration we completely removed the learning rate scheduler. We did this to make the learning process a bit simpler, because the learning rate decrease in the second iteration might have been too aggressive.</w:t>
       </w:r>
     </w:p>
@@ -6861,6 +6878,7 @@
         <w:rPr>
           <w:noProof/>
         </w:rPr>
+        <w:lastRenderedPageBreak/>
         <w:drawing>
           <wp:inline distT="0" distB="0" distL="0" distR="0" wp14:anchorId="72370482" wp14:editId="015EB893">
             <wp:extent cx="5731510" cy="5024755"/>
@@ -7109,6 +7127,7 @@
         <w:ind w:left="0"/>
       </w:pPr>
       <w:r>
+        <w:lastRenderedPageBreak/>
         <w:t>Dataset prefetching:</w:t>
       </w:r>
     </w:p>
@@ -7218,6 +7237,7 @@
       </w:pPr>
       <w:bookmarkStart w:id="59" w:name="_Toc181389757"/>
       <w:r>
+        <w:lastRenderedPageBreak/>
         <w:t>Final Model Training and Preprocessing Scripts:</w:t>
       </w:r>
       <w:bookmarkEnd w:id="58"/>
@@ -7285,6 +7305,7 @@
       </w:pPr>
       <w:bookmarkStart w:id="60" w:name="_Toc181389758"/>
       <w:r>
+        <w:lastRenderedPageBreak/>
         <w:t>Model training script:</w:t>
       </w:r>
       <w:bookmarkEnd w:id="60"/>
@@ -7351,6 +7372,7 @@
         <w:rPr>
           <w:noProof/>
         </w:rPr>
+        <w:lastRenderedPageBreak/>
         <w:drawing>
           <wp:inline distT="0" distB="0" distL="0" distR="0" wp14:anchorId="286CCE85" wp14:editId="63596F4D">
             <wp:extent cx="5731510" cy="6781800"/>
@@ -7446,6 +7468,7 @@
       <w:bookmarkStart w:id="62" w:name="_Toc181388045"/>
       <w:bookmarkStart w:id="63" w:name="_Toc181389759"/>
       <w:r>
+        <w:lastRenderedPageBreak/>
         <w:t>Preprocessing script:</w:t>
       </w:r>
       <w:bookmarkEnd w:id="61"/>
@@ -7569,6 +7592,7 @@
       </w:pPr>
       <w:bookmarkStart w:id="65" w:name="_Toc181389760"/>
       <w:r>
+        <w:lastRenderedPageBreak/>
         <w:t>Criterion 3: Application of Specialized Skills</w:t>
       </w:r>
       <w:bookmarkEnd w:id="64"/>
@@ -7720,6 +7744,7 @@
         <w:rPr>
           <w:noProof/>
         </w:rPr>
+        <w:lastRenderedPageBreak/>
         <w:drawing>
           <wp:inline distT="0" distB="0" distL="0" distR="0" wp14:anchorId="588BBF88" wp14:editId="45DA2077">
             <wp:extent cx="5731510" cy="6608445"/>
@@ -7890,6 +7915,7 @@
         </w:numPr>
       </w:pPr>
       <w:r>
+        <w:lastRenderedPageBreak/>
         <w:t>Random transformations like rotation, width/height shift, shear, zoom, etc. are used.</w:t>
       </w:r>
     </w:p>
@@ -8301,6 +8327,7 @@
       <w:bookmarkStart w:id="74" w:name="_Toc181388050"/>
       <w:bookmarkStart w:id="75" w:name="_Toc181389764"/>
       <w:r>
+        <w:lastRenderedPageBreak/>
         <w:t>Criterion 4: Ethical Considerations</w:t>
       </w:r>
       <w:bookmarkEnd w:id="74"/>
@@ -8557,6 +8584,7 @@
       </w:pPr>
       <w:bookmarkStart w:id="81" w:name="_Toc181389767"/>
       <w:r>
+        <w:lastRenderedPageBreak/>
         <w:t>Criterion 7: Accountability and Responsibility</w:t>
       </w:r>
       <w:bookmarkEnd w:id="80"/>
@@ -8747,6 +8775,7 @@
       </w:pPr>
       <w:bookmarkStart w:id="85" w:name="_Toc181389771"/>
       <w:r>
+        <w:lastRenderedPageBreak/>
         <w:t>Aim:</w:t>
       </w:r>
       <w:bookmarkEnd w:id="85"/>
@@ -8885,6 +8914,7 @@
       </w:pPr>
       <w:bookmarkStart w:id="87" w:name="_Toc181389773"/>
       <w:r>
+        <w:lastRenderedPageBreak/>
         <w:t>Objectives:</w:t>
       </w:r>
       <w:bookmarkEnd w:id="87"/>
@@ -9022,6 +9052,7 @@
       </w:pPr>
       <w:bookmarkStart w:id="89" w:name="_Toc181389775"/>
       <w:r>
+        <w:lastRenderedPageBreak/>
         <w:t>Image processing:</w:t>
       </w:r>
       <w:bookmarkEnd w:id="89"/>
@@ -9177,6 +9208,7 @@
         </w:rPr>
       </w:pPr>
       <w:r>
+        <w:lastRenderedPageBreak/>
         <w:t xml:space="preserve">Once the server is up and </w:t>
       </w:r>
       <w:proofErr w:type="gramStart"/>
@@ -9395,6 +9427,7 @@
         <w:rPr>
           <w:noProof/>
         </w:rPr>
+        <w:lastRenderedPageBreak/>
         <w:drawing>
           <wp:inline distT="0" distB="0" distL="0" distR="0" wp14:anchorId="64F0C7A8" wp14:editId="4CFE0556">
             <wp:extent cx="5734050" cy="3171825"/>
@@ -14609,6 +14642,7 @@
   <w:style w:type="character" w:default="1" w:styleId="DefaultParagraphFont">
     <w:name w:val="Default Paragraph Font"/>
     <w:uiPriority w:val="1"/>
+    <w:semiHidden/>
     <w:unhideWhenUsed/>
   </w:style>
   <w:style w:type="table" w:default="1" w:styleId="TableNormal">

</xml_diff>